<commit_message>
updated hyundai coding txt
</commit_message>
<xml_diff>
--- a/문서/현대자동차 코딩테스트.docx
+++ b/문서/현대자동차 코딩테스트.docx
@@ -252,7 +252,6 @@
       <w:pPr>
         <w:ind w:left="800"/>
         <w:rPr>
-          <w:rFonts w:hint="eastAsia"/>
           <w:b/>
           <w:color w:val="FF0000"/>
           <w:sz w:val="24"/>
@@ -430,6 +429,7 @@
       <w:pPr>
         <w:ind w:left="800"/>
         <w:rPr>
+          <w:rFonts w:hint="eastAsia"/>
           <w:b/>
           <w:sz w:val="24"/>
         </w:rPr>
@@ -610,7 +610,6 @@
       <w:pPr>
         <w:ind w:left="800"/>
         <w:rPr>
-          <w:rFonts w:hint="eastAsia"/>
           <w:b/>
           <w:sz w:val="24"/>
         </w:rPr>
@@ -628,7 +627,6 @@
       <w:pPr>
         <w:ind w:left="800"/>
         <w:rPr>
-          <w:rFonts w:hint="eastAsia"/>
           <w:b/>
           <w:sz w:val="24"/>
         </w:rPr>
@@ -685,7 +683,6 @@
       <w:pPr>
         <w:ind w:left="800"/>
         <w:rPr>
-          <w:rFonts w:hint="eastAsia"/>
           <w:b/>
           <w:sz w:val="24"/>
         </w:rPr>
@@ -749,11 +746,18 @@
       <w:pPr>
         <w:ind w:left="800"/>
         <w:rPr>
-          <w:rFonts w:hint="eastAsia"/>
-          <w:b/>
-          <w:sz w:val="24"/>
-        </w:rPr>
-      </w:pPr>
+          <w:b/>
+          <w:sz w:val="24"/>
+        </w:rPr>
+      </w:pPr>
+      <w:r>
+        <w:rPr>
+          <w:rFonts w:hint="eastAsia"/>
+          <w:b/>
+          <w:sz w:val="24"/>
+        </w:rPr>
+        <w:t>-&gt;</w:t>
+      </w:r>
       <w:r>
         <w:rPr>
           <w:rFonts w:hint="eastAsia"/>
@@ -876,7 +880,6 @@
       <w:pPr>
         <w:ind w:left="800"/>
         <w:rPr>
-          <w:rFonts w:hint="eastAsia"/>
           <w:b/>
           <w:sz w:val="24"/>
         </w:rPr>
@@ -894,7 +897,21 @@
           <w:b/>
           <w:sz w:val="24"/>
         </w:rPr>
-        <w:t>- string 끝에 NULL문자를 추가한다</w:t>
+        <w:t>- string 끝에 NULL</w:t>
+      </w:r>
+      <w:r>
+        <w:rPr>
+          <w:b/>
+          <w:sz w:val="24"/>
+        </w:rPr>
+        <w:t>(\0)</w:t>
+      </w:r>
+      <w:r>
+        <w:rPr>
+          <w:b/>
+          <w:sz w:val="24"/>
+        </w:rPr>
+        <w:t>문자를 추가한다</w:t>
       </w:r>
     </w:p>
     <w:p>
@@ -976,7 +993,6 @@
       <w:pPr>
         <w:ind w:left="800"/>
         <w:rPr>
-          <w:rFonts w:hint="eastAsia"/>
           <w:b/>
           <w:sz w:val="24"/>
         </w:rPr>
@@ -994,7 +1010,14 @@
           <w:b/>
           <w:sz w:val="24"/>
         </w:rPr>
-        <w:t>Arr</w:t>
+        <w:t>a</w:t>
+      </w:r>
+      <w:r>
+        <w:rPr>
+          <w:b/>
+          <w:sz w:val="24"/>
+        </w:rPr>
+        <w:t>rr</w:t>
       </w:r>
       <w:proofErr w:type="spellEnd"/>
       <w:r>
@@ -1091,7 +1114,6 @@
       <w:pPr>
         <w:ind w:left="800"/>
         <w:rPr>
-          <w:rFonts w:hint="eastAsia"/>
           <w:b/>
           <w:sz w:val="24"/>
         </w:rPr>
@@ -1172,6 +1194,72 @@
       </w:pPr>
       <w:r>
         <w:rPr>
+          <w:b/>
+          <w:sz w:val="24"/>
+        </w:rPr>
+        <w:t>(</w:t>
+      </w:r>
+      <w:r>
+        <w:rPr>
+          <w:rFonts w:hint="eastAsia"/>
+          <w:b/>
+          <w:sz w:val="24"/>
+        </w:rPr>
+        <w:t xml:space="preserve">잘려진 토큰 이후의 </w:t>
+      </w:r>
+      <w:proofErr w:type="spellStart"/>
+      <w:r>
+        <w:rPr>
+          <w:b/>
+          <w:sz w:val="24"/>
+        </w:rPr>
+        <w:t>str</w:t>
+      </w:r>
+      <w:proofErr w:type="spellEnd"/>
+      <w:r>
+        <w:rPr>
+          <w:rFonts w:hint="eastAsia"/>
+          <w:b/>
+          <w:sz w:val="24"/>
+        </w:rPr>
+        <w:t xml:space="preserve">을 </w:t>
+      </w:r>
+      <w:proofErr w:type="spellStart"/>
+      <w:r>
+        <w:rPr>
+          <w:rFonts w:hint="eastAsia"/>
+          <w:b/>
+          <w:sz w:val="24"/>
+        </w:rPr>
+        <w:t>가르키고</w:t>
+      </w:r>
+      <w:proofErr w:type="spellEnd"/>
+      <w:r>
+        <w:rPr>
+          <w:rFonts w:hint="eastAsia"/>
+          <w:b/>
+          <w:sz w:val="24"/>
+        </w:rPr>
+        <w:t xml:space="preserve"> 있기 때문에.</w:t>
+      </w:r>
+      <w:r>
+        <w:rPr>
+          <w:b/>
+          <w:sz w:val="24"/>
+        </w:rPr>
+        <w:t>)</w:t>
+      </w:r>
+    </w:p>
+    <w:p>
+      <w:pPr>
+        <w:ind w:left="800"/>
+        <w:rPr>
+          <w:b/>
+          <w:sz w:val="24"/>
+        </w:rPr>
+      </w:pPr>
+      <w:r>
+        <w:rPr>
           <w:rFonts w:hint="eastAsia"/>
           <w:b/>
           <w:sz w:val="24"/>
@@ -1184,12 +1272,181 @@
           <w:b/>
           <w:sz w:val="24"/>
         </w:rPr>
-        <w:t xml:space="preserve">잘려진 토큰 이후의 </w:t>
-      </w:r>
-      <w:proofErr w:type="spellStart"/>
-      <w:r>
-        <w:rPr>
-          <w:b/>
+        <w:t xml:space="preserve">잘려진 토큰 뒤에 </w:t>
+      </w:r>
+      <w:r>
+        <w:rPr>
+          <w:b/>
+          <w:sz w:val="24"/>
+        </w:rPr>
+        <w:t>‘\0’</w:t>
+      </w:r>
+      <w:r>
+        <w:rPr>
+          <w:rFonts w:hint="eastAsia"/>
+          <w:b/>
+          <w:sz w:val="24"/>
+        </w:rPr>
+        <w:t>가 삽입</w:t>
+      </w:r>
+    </w:p>
+    <w:p>
+      <w:pPr>
+        <w:ind w:left="800"/>
+        <w:rPr>
+          <w:b/>
+          <w:sz w:val="24"/>
+        </w:rPr>
+      </w:pPr>
+      <w:r>
+        <w:rPr>
+          <w:rFonts w:hint="eastAsia"/>
+          <w:b/>
+          <w:sz w:val="24"/>
+        </w:rPr>
+        <w:t>-</w:t>
+      </w:r>
+      <w:r>
+        <w:rPr>
+          <w:rFonts w:hint="eastAsia"/>
+          <w:b/>
+          <w:sz w:val="24"/>
+        </w:rPr>
+        <w:t xml:space="preserve">문자열 토큰은 몇 개든 </w:t>
+      </w:r>
+      <w:proofErr w:type="spellStart"/>
+      <w:r>
+        <w:rPr>
+          <w:rFonts w:hint="eastAsia"/>
+          <w:b/>
+          <w:sz w:val="24"/>
+        </w:rPr>
+        <w:t>구분자</w:t>
+      </w:r>
+      <w:proofErr w:type="spellEnd"/>
+      <w:r>
+        <w:rPr>
+          <w:rFonts w:hint="eastAsia"/>
+          <w:b/>
+          <w:sz w:val="24"/>
+        </w:rPr>
+        <w:t xml:space="preserve"> 무조건 제외</w:t>
+      </w:r>
+    </w:p>
+    <w:p>
+      <w:pPr>
+        <w:ind w:left="800"/>
+        <w:rPr>
+          <w:b/>
+          <w:sz w:val="24"/>
+        </w:rPr>
+      </w:pPr>
+      <w:r>
+        <w:rPr>
+          <w:b/>
+          <w:sz w:val="24"/>
+        </w:rPr>
+        <w:t>-</w:t>
+      </w:r>
+      <w:r>
+        <w:rPr>
+          <w:rFonts w:hint="eastAsia"/>
+          <w:b/>
+          <w:sz w:val="24"/>
+        </w:rPr>
+        <w:t xml:space="preserve">NULL pointer에 대하여 </w:t>
+      </w:r>
+      <w:proofErr w:type="spellStart"/>
+      <w:r>
+        <w:rPr>
+          <w:b/>
+          <w:sz w:val="24"/>
+        </w:rPr>
+        <w:t>strtok</w:t>
+      </w:r>
+      <w:proofErr w:type="spellEnd"/>
+      <w:r>
+        <w:rPr>
+          <w:rFonts w:hint="eastAsia"/>
+          <w:b/>
+          <w:sz w:val="24"/>
+        </w:rPr>
+        <w:t>가 이뤄질 시에 널포인트 오류 발생</w:t>
+      </w:r>
+    </w:p>
+    <w:p>
+      <w:pPr>
+        <w:ind w:left="800"/>
+        <w:rPr>
+          <w:b/>
+          <w:sz w:val="24"/>
+        </w:rPr>
+      </w:pPr>
+      <w:r>
+        <w:rPr>
+          <w:rFonts w:hint="eastAsia"/>
+          <w:b/>
+          <w:sz w:val="24"/>
+        </w:rPr>
+        <w:t>따라서,</w:t>
+      </w:r>
+      <w:r>
+        <w:rPr>
+          <w:b/>
+          <w:sz w:val="24"/>
+        </w:rPr>
+        <w:t xml:space="preserve"> </w:t>
+      </w:r>
+      <w:r>
+        <w:rPr>
+          <w:rFonts w:hint="eastAsia"/>
+          <w:b/>
+          <w:sz w:val="24"/>
+        </w:rPr>
+        <w:t>종료조건 부여해야 한다.</w:t>
+      </w:r>
+    </w:p>
+    <w:p>
+      <w:pPr>
+        <w:ind w:left="800"/>
+        <w:rPr>
+          <w:b/>
+          <w:color w:val="FF0000"/>
+          <w:sz w:val="24"/>
+        </w:rPr>
+      </w:pPr>
+      <w:r>
+        <w:rPr>
+          <w:b/>
+          <w:color w:val="FF0000"/>
+          <w:sz w:val="24"/>
+        </w:rPr>
+        <w:t>-</w:t>
+      </w:r>
+      <w:proofErr w:type="spellStart"/>
+      <w:r>
+        <w:rPr>
+          <w:b/>
+          <w:color w:val="FF0000"/>
+          <w:sz w:val="24"/>
+        </w:rPr>
+        <w:t>Strtok</w:t>
+      </w:r>
+      <w:proofErr w:type="spellEnd"/>
+      <w:r>
+        <w:rPr>
+          <w:rFonts w:hint="eastAsia"/>
+          <w:b/>
+          <w:color w:val="FF0000"/>
+          <w:sz w:val="24"/>
+        </w:rPr>
+        <w:t>(</w:t>
+      </w:r>
+      <w:proofErr w:type="spellStart"/>
+      <w:r>
+        <w:rPr>
+          <w:b/>
+          <w:color w:val="FF0000"/>
           <w:sz w:val="24"/>
         </w:rPr>
         <w:t>str</w:t>
@@ -1197,69 +1454,222 @@
       <w:proofErr w:type="spellEnd"/>
       <w:r>
         <w:rPr>
-          <w:rFonts w:hint="eastAsia"/>
-          <w:b/>
-          <w:sz w:val="24"/>
-        </w:rPr>
-        <w:t xml:space="preserve">을 </w:t>
-      </w:r>
-      <w:proofErr w:type="spellStart"/>
-      <w:r>
-        <w:rPr>
-          <w:rFonts w:hint="eastAsia"/>
-          <w:b/>
-          <w:sz w:val="24"/>
-        </w:rPr>
-        <w:t>가르키고</w:t>
-      </w:r>
-      <w:proofErr w:type="spellEnd"/>
-      <w:r>
-        <w:rPr>
-          <w:rFonts w:hint="eastAsia"/>
-          <w:b/>
-          <w:sz w:val="24"/>
-        </w:rPr>
-        <w:t xml:space="preserve"> 있기 때문에.</w:t>
+          <w:b/>
+          <w:color w:val="FF0000"/>
+          <w:sz w:val="24"/>
+        </w:rPr>
+        <w:t xml:space="preserve"> = </w:t>
+      </w:r>
+      <w:proofErr w:type="spellStart"/>
+      <w:r>
+        <w:rPr>
+          <w:b/>
+          <w:color w:val="FF0000"/>
+          <w:sz w:val="24"/>
+        </w:rPr>
+        <w:t>strtok</w:t>
+      </w:r>
+      <w:proofErr w:type="spellEnd"/>
+      <w:r>
+        <w:rPr>
+          <w:b/>
+          <w:color w:val="FF0000"/>
+          <w:sz w:val="24"/>
+        </w:rPr>
+        <w:t>(</w:t>
+      </w:r>
+      <w:proofErr w:type="spellStart"/>
+      <w:r>
+        <w:rPr>
+          <w:b/>
+          <w:color w:val="FF0000"/>
+          <w:sz w:val="24"/>
+        </w:rPr>
+        <w:t>str</w:t>
+      </w:r>
+      <w:proofErr w:type="spellEnd"/>
+      <w:r>
+        <w:rPr>
+          <w:b/>
+          <w:color w:val="FF0000"/>
+          <w:sz w:val="24"/>
+        </w:rPr>
+        <w:t>, “ “))</w:t>
+      </w:r>
+      <w:r>
+        <w:rPr>
+          <w:rFonts w:hint="eastAsia"/>
+          <w:b/>
+          <w:color w:val="FF0000"/>
+          <w:sz w:val="24"/>
+        </w:rPr>
+        <w:t>문 밑에,</w:t>
+      </w:r>
+      <w:r>
+        <w:rPr>
+          <w:b/>
+          <w:color w:val="FF0000"/>
+          <w:sz w:val="24"/>
+        </w:rPr>
+        <w:t xml:space="preserve"> if(</w:t>
+      </w:r>
+      <w:proofErr w:type="spellStart"/>
+      <w:r>
+        <w:rPr>
+          <w:b/>
+          <w:color w:val="FF0000"/>
+          <w:sz w:val="24"/>
+        </w:rPr>
+        <w:t>str</w:t>
+      </w:r>
+      <w:proofErr w:type="spellEnd"/>
+      <w:r>
+        <w:rPr>
+          <w:b/>
+          <w:color w:val="FF0000"/>
+          <w:sz w:val="24"/>
+        </w:rPr>
+        <w:t xml:space="preserve"> == NULL) break</w:t>
+      </w:r>
+      <w:r>
+        <w:rPr>
+          <w:rFonts w:hint="eastAsia"/>
+          <w:b/>
+          <w:color w:val="FF0000"/>
+          <w:sz w:val="24"/>
+        </w:rPr>
+        <w:t>;</w:t>
+      </w:r>
+      <w:r>
+        <w:rPr>
+          <w:b/>
+          <w:color w:val="FF0000"/>
+          <w:sz w:val="24"/>
+        </w:rPr>
+        <w:t xml:space="preserve"> </w:t>
+      </w:r>
+      <w:r>
+        <w:rPr>
+          <w:rFonts w:hint="eastAsia"/>
+          <w:b/>
+          <w:color w:val="FF0000"/>
+          <w:sz w:val="24"/>
+        </w:rPr>
+        <w:t>식으로 확실하게 발생할 수 있는 오류를 방지할 수 있다.</w:t>
+      </w:r>
+      <w:r>
+        <w:rPr>
+          <w:b/>
+          <w:color w:val="FF0000"/>
+          <w:sz w:val="24"/>
+        </w:rPr>
+        <w:t xml:space="preserve"> </w:t>
+      </w:r>
+      <w:r>
+        <w:rPr>
+          <w:rFonts w:hint="eastAsia"/>
+          <w:b/>
+          <w:color w:val="FF0000"/>
+          <w:sz w:val="24"/>
+        </w:rPr>
+        <w:t>N</w:t>
+      </w:r>
+      <w:r>
+        <w:rPr>
+          <w:b/>
+          <w:color w:val="FF0000"/>
+          <w:sz w:val="24"/>
+        </w:rPr>
+        <w:t xml:space="preserve">ULL </w:t>
+      </w:r>
+      <w:r>
+        <w:rPr>
+          <w:rFonts w:hint="eastAsia"/>
+          <w:b/>
+          <w:color w:val="FF0000"/>
+          <w:sz w:val="24"/>
+        </w:rPr>
+        <w:t xml:space="preserve">포인터에 대해서 </w:t>
+      </w:r>
+      <w:proofErr w:type="spellStart"/>
+      <w:r>
+        <w:rPr>
+          <w:b/>
+          <w:color w:val="FF0000"/>
+          <w:sz w:val="24"/>
+        </w:rPr>
+        <w:t>strtok</w:t>
+      </w:r>
+      <w:proofErr w:type="spellEnd"/>
+      <w:r>
+        <w:rPr>
+          <w:rFonts w:hint="eastAsia"/>
+          <w:b/>
+          <w:color w:val="FF0000"/>
+          <w:sz w:val="24"/>
+        </w:rPr>
+        <w:t>가 발생할 때 문제가 발생한다.</w:t>
       </w:r>
     </w:p>
     <w:p>
       <w:pPr>
         <w:ind w:left="800"/>
         <w:rPr>
-          <w:b/>
-          <w:sz w:val="24"/>
-        </w:rPr>
-      </w:pPr>
-      <w:r>
-        <w:rPr>
-          <w:rFonts w:hint="eastAsia"/>
-          <w:b/>
-          <w:sz w:val="24"/>
-        </w:rPr>
-        <w:t>-</w:t>
-      </w:r>
-      <w:r>
-        <w:rPr>
-          <w:rFonts w:hint="eastAsia"/>
-          <w:b/>
-          <w:sz w:val="24"/>
-        </w:rPr>
-        <w:t xml:space="preserve">잘려진 토큰 뒤에 </w:t>
-      </w:r>
-      <w:r>
-        <w:rPr>
-          <w:b/>
-          <w:sz w:val="24"/>
-        </w:rPr>
-        <w:t>‘\0’</w:t>
-      </w:r>
-      <w:r>
-        <w:rPr>
-          <w:rFonts w:hint="eastAsia"/>
-          <w:b/>
-          <w:sz w:val="24"/>
-        </w:rPr>
-        <w:t>가 삽입</w:t>
+          <w:rFonts w:hint="eastAsia"/>
+          <w:b/>
+          <w:color w:val="FF0000"/>
+          <w:sz w:val="24"/>
+        </w:rPr>
+      </w:pPr>
+      <w:r>
+        <w:rPr>
+          <w:rFonts w:hint="eastAsia"/>
+          <w:b/>
+          <w:noProof/>
+          <w:color w:val="FF0000"/>
+          <w:sz w:val="24"/>
+        </w:rPr>
+        <w:drawing>
+          <wp:inline distT="0" distB="0" distL="0" distR="0">
+            <wp:extent cx="2839720" cy="2342614"/>
+            <wp:effectExtent l="0" t="0" r="0" b="635"/>
+            <wp:docPr id="1" name="그림 1"/>
+            <wp:cNvGraphicFramePr>
+              <a:graphicFrameLocks xmlns:a="http://schemas.openxmlformats.org/drawingml/2006/main" noChangeAspect="1"/>
+            </wp:cNvGraphicFramePr>
+            <a:graphic xmlns:a="http://schemas.openxmlformats.org/drawingml/2006/main">
+              <a:graphicData uri="http://schemas.openxmlformats.org/drawingml/2006/picture">
+                <pic:pic xmlns:pic="http://schemas.openxmlformats.org/drawingml/2006/picture">
+                  <pic:nvPicPr>
+                    <pic:cNvPr id="1" name="캡처.GIF"/>
+                    <pic:cNvPicPr/>
+                  </pic:nvPicPr>
+                  <pic:blipFill>
+                    <a:blip r:embed="rId5">
+                      <a:extLst>
+                        <a:ext uri="{28A0092B-C50C-407E-A947-70E740481C1C}">
+                          <a14:useLocalDpi xmlns:a14="http://schemas.microsoft.com/office/drawing/2010/main" val="0"/>
+                        </a:ext>
+                      </a:extLst>
+                    </a:blip>
+                    <a:stretch>
+                      <a:fillRect/>
+                    </a:stretch>
+                  </pic:blipFill>
+                  <pic:spPr>
+                    <a:xfrm>
+                      <a:off x="0" y="0"/>
+                      <a:ext cx="2845928" cy="2347735"/>
+                    </a:xfrm>
+                    <a:prstGeom prst="rect">
+                      <a:avLst/>
+                    </a:prstGeom>
+                  </pic:spPr>
+                </pic:pic>
+              </a:graphicData>
+            </a:graphic>
+          </wp:inline>
+        </w:drawing>
       </w:r>
     </w:p>
     <w:p>
@@ -1267,42 +1677,73 @@
         <w:ind w:left="800"/>
         <w:rPr>
           <w:b/>
-          <w:sz w:val="24"/>
-        </w:rPr>
-      </w:pPr>
-      <w:r>
-        <w:rPr>
-          <w:rFonts w:hint="eastAsia"/>
-          <w:b/>
-          <w:sz w:val="24"/>
-        </w:rPr>
-        <w:t>-</w:t>
-      </w:r>
-      <w:r>
-        <w:rPr>
-          <w:rFonts w:hint="eastAsia"/>
-          <w:b/>
-          <w:sz w:val="24"/>
-        </w:rPr>
-        <w:t xml:space="preserve">문자열 토큰은 몇 개든 </w:t>
-      </w:r>
-      <w:proofErr w:type="spellStart"/>
-      <w:r>
-        <w:rPr>
-          <w:rFonts w:hint="eastAsia"/>
-          <w:b/>
-          <w:sz w:val="24"/>
-        </w:rPr>
-        <w:t>구분자</w:t>
-      </w:r>
-      <w:proofErr w:type="spellEnd"/>
-      <w:r>
-        <w:rPr>
-          <w:rFonts w:hint="eastAsia"/>
-          <w:b/>
-          <w:sz w:val="24"/>
-        </w:rPr>
-        <w:t xml:space="preserve"> 무조건 제외</w:t>
+          <w:color w:val="000000" w:themeColor="text1"/>
+          <w:sz w:val="24"/>
+        </w:rPr>
+      </w:pPr>
+      <w:r>
+        <w:rPr>
+          <w:rFonts w:hint="eastAsia"/>
+          <w:b/>
+          <w:color w:val="000000" w:themeColor="text1"/>
+          <w:sz w:val="24"/>
+        </w:rPr>
+        <w:t>문자열 복사 시</w:t>
+      </w:r>
+      <w:r>
+        <w:rPr>
+          <w:rFonts w:hint="eastAsia"/>
+          <w:b/>
+          <w:color w:val="000000" w:themeColor="text1"/>
+          <w:sz w:val="24"/>
+        </w:rPr>
+        <w:t xml:space="preserve"> </w:t>
+      </w:r>
+      <w:r>
+        <w:rPr>
+          <w:b/>
+          <w:color w:val="000000" w:themeColor="text1"/>
+          <w:sz w:val="24"/>
+        </w:rPr>
+        <w:t xml:space="preserve">‘=’ </w:t>
+      </w:r>
+      <w:r>
+        <w:rPr>
+          <w:rFonts w:hint="eastAsia"/>
+          <w:b/>
+          <w:color w:val="000000" w:themeColor="text1"/>
+          <w:sz w:val="24"/>
+        </w:rPr>
+        <w:t xml:space="preserve">연산자 쓰는게 아니라 </w:t>
+      </w:r>
+      <w:proofErr w:type="spellStart"/>
+      <w:r>
+        <w:rPr>
+          <w:rFonts w:hint="eastAsia"/>
+          <w:b/>
+          <w:color w:val="000000" w:themeColor="text1"/>
+          <w:sz w:val="24"/>
+        </w:rPr>
+        <w:t>strcpy</w:t>
+      </w:r>
+      <w:proofErr w:type="spellEnd"/>
+      <w:r>
+        <w:rPr>
+          <w:rFonts w:hint="eastAsia"/>
+          <w:b/>
+          <w:color w:val="000000" w:themeColor="text1"/>
+          <w:sz w:val="24"/>
+        </w:rPr>
+        <w:t>를 통해서 복사한다.</w:t>
+      </w:r>
+      <w:r>
+        <w:rPr>
+          <w:rFonts w:hint="eastAsia"/>
+          <w:b/>
+          <w:color w:val="000000" w:themeColor="text1"/>
+          <w:sz w:val="24"/>
+        </w:rPr>
+        <w:tab/>
       </w:r>
     </w:p>
     <w:p>
@@ -1310,330 +1751,28 @@
         <w:ind w:left="800"/>
         <w:rPr>
           <w:b/>
-          <w:sz w:val="24"/>
-        </w:rPr>
-      </w:pPr>
-      <w:r>
-        <w:rPr>
-          <w:b/>
-          <w:sz w:val="24"/>
-        </w:rPr>
-        <w:t>-</w:t>
-      </w:r>
-      <w:r>
-        <w:rPr>
-          <w:rFonts w:hint="eastAsia"/>
-          <w:b/>
-          <w:sz w:val="24"/>
-        </w:rPr>
-        <w:t xml:space="preserve">NULL pointer에 대하여 </w:t>
-      </w:r>
-      <w:proofErr w:type="spellStart"/>
-      <w:r>
-        <w:rPr>
-          <w:b/>
-          <w:sz w:val="24"/>
-        </w:rPr>
-        <w:t>strtok</w:t>
-      </w:r>
-      <w:proofErr w:type="spellEnd"/>
-      <w:r>
-        <w:rPr>
-          <w:rFonts w:hint="eastAsia"/>
-          <w:b/>
-          <w:sz w:val="24"/>
-        </w:rPr>
-        <w:t>가 이뤄질 시에 널포인트 오류 발생</w:t>
-      </w:r>
-    </w:p>
-    <w:p>
-      <w:pPr>
-        <w:ind w:left="800"/>
-        <w:rPr>
-          <w:b/>
-          <w:sz w:val="24"/>
-        </w:rPr>
-      </w:pPr>
-      <w:r>
-        <w:rPr>
-          <w:rFonts w:hint="eastAsia"/>
-          <w:b/>
-          <w:sz w:val="24"/>
-        </w:rPr>
-        <w:t>따라서,</w:t>
-      </w:r>
-      <w:r>
-        <w:rPr>
-          <w:b/>
-          <w:sz w:val="24"/>
-        </w:rPr>
-        <w:t xml:space="preserve"> </w:t>
-      </w:r>
-      <w:r>
-        <w:rPr>
-          <w:rFonts w:hint="eastAsia"/>
-          <w:b/>
-          <w:sz w:val="24"/>
-        </w:rPr>
-        <w:t>종료조건 부여해야 한다.</w:t>
-      </w:r>
-    </w:p>
-    <w:p>
-      <w:pPr>
-        <w:ind w:left="800"/>
-        <w:rPr>
-          <w:b/>
-          <w:color w:val="FF0000"/>
-          <w:sz w:val="24"/>
-        </w:rPr>
-      </w:pPr>
-      <w:r>
-        <w:rPr>
-          <w:b/>
-          <w:color w:val="FF0000"/>
-          <w:sz w:val="24"/>
-        </w:rPr>
-        <w:t>-</w:t>
-      </w:r>
-      <w:proofErr w:type="spellStart"/>
-      <w:r>
-        <w:rPr>
-          <w:b/>
-          <w:color w:val="FF0000"/>
-          <w:sz w:val="24"/>
-        </w:rPr>
-        <w:t>Strtok</w:t>
-      </w:r>
-      <w:proofErr w:type="spellEnd"/>
-      <w:r>
-        <w:rPr>
-          <w:rFonts w:hint="eastAsia"/>
-          <w:b/>
-          <w:color w:val="FF0000"/>
-          <w:sz w:val="24"/>
-        </w:rPr>
-        <w:t>(</w:t>
-      </w:r>
-      <w:proofErr w:type="spellStart"/>
-      <w:r>
-        <w:rPr>
-          <w:b/>
-          <w:color w:val="FF0000"/>
-          <w:sz w:val="24"/>
-        </w:rPr>
-        <w:t>str</w:t>
-      </w:r>
-      <w:proofErr w:type="spellEnd"/>
-      <w:r>
-        <w:rPr>
-          <w:b/>
-          <w:color w:val="FF0000"/>
-          <w:sz w:val="24"/>
-        </w:rPr>
-        <w:t xml:space="preserve"> = </w:t>
-      </w:r>
-      <w:proofErr w:type="spellStart"/>
-      <w:r>
-        <w:rPr>
-          <w:b/>
-          <w:color w:val="FF0000"/>
-          <w:sz w:val="24"/>
-        </w:rPr>
-        <w:t>strtok</w:t>
-      </w:r>
-      <w:proofErr w:type="spellEnd"/>
-      <w:r>
-        <w:rPr>
-          <w:b/>
-          <w:color w:val="FF0000"/>
-          <w:sz w:val="24"/>
-        </w:rPr>
-        <w:t>(</w:t>
-      </w:r>
-      <w:proofErr w:type="spellStart"/>
-      <w:r>
-        <w:rPr>
-          <w:b/>
-          <w:color w:val="FF0000"/>
-          <w:sz w:val="24"/>
-        </w:rPr>
-        <w:t>str</w:t>
-      </w:r>
-      <w:proofErr w:type="spellEnd"/>
-      <w:r>
-        <w:rPr>
-          <w:b/>
-          <w:color w:val="FF0000"/>
-          <w:sz w:val="24"/>
-        </w:rPr>
-        <w:t>, “ “))</w:t>
-      </w:r>
-      <w:r>
-        <w:rPr>
-          <w:rFonts w:hint="eastAsia"/>
-          <w:b/>
-          <w:color w:val="FF0000"/>
-          <w:sz w:val="24"/>
-        </w:rPr>
-        <w:t>문 밑에,</w:t>
-      </w:r>
-      <w:r>
-        <w:rPr>
-          <w:b/>
-          <w:color w:val="FF0000"/>
-          <w:sz w:val="24"/>
-        </w:rPr>
-        <w:t xml:space="preserve"> if(</w:t>
-      </w:r>
-      <w:proofErr w:type="spellStart"/>
-      <w:r>
-        <w:rPr>
-          <w:b/>
-          <w:color w:val="FF0000"/>
-          <w:sz w:val="24"/>
-        </w:rPr>
-        <w:t>str</w:t>
-      </w:r>
-      <w:proofErr w:type="spellEnd"/>
-      <w:r>
-        <w:rPr>
-          <w:b/>
-          <w:color w:val="FF0000"/>
-          <w:sz w:val="24"/>
-        </w:rPr>
-        <w:t xml:space="preserve"> == NULL) break</w:t>
-      </w:r>
-      <w:r>
-        <w:rPr>
-          <w:rFonts w:hint="eastAsia"/>
-          <w:b/>
-          <w:color w:val="FF0000"/>
-          <w:sz w:val="24"/>
-        </w:rPr>
-        <w:t>;</w:t>
-      </w:r>
-      <w:r>
-        <w:rPr>
-          <w:b/>
-          <w:color w:val="FF0000"/>
-          <w:sz w:val="24"/>
-        </w:rPr>
-        <w:t xml:space="preserve"> </w:t>
-      </w:r>
-      <w:r>
-        <w:rPr>
-          <w:rFonts w:hint="eastAsia"/>
-          <w:b/>
-          <w:color w:val="FF0000"/>
-          <w:sz w:val="24"/>
-        </w:rPr>
-        <w:t>식으로 확실하게 발생할 수 있는 오류를 방지할 수 있다.</w:t>
-      </w:r>
-    </w:p>
-    <w:p>
-      <w:pPr>
-        <w:ind w:left="800"/>
-        <w:rPr>
-          <w:b/>
           <w:color w:val="000000" w:themeColor="text1"/>
           <w:sz w:val="24"/>
         </w:rPr>
       </w:pPr>
-      <w:r>
-        <w:rPr>
-          <w:rFonts w:hint="eastAsia"/>
+      <w:proofErr w:type="spellStart"/>
+      <w:r>
+        <w:rPr>
           <w:b/>
           <w:color w:val="000000" w:themeColor="text1"/>
           <w:sz w:val="24"/>
         </w:rPr>
-        <w:t>문자열 복사 시</w:t>
-      </w:r>
-      <w:r>
-        <w:rPr>
-          <w:rFonts w:hint="eastAsia"/>
+        <w:t>Fputs</w:t>
+      </w:r>
+      <w:proofErr w:type="spellEnd"/>
+      <w:r>
+        <w:rPr>
           <w:b/>
           <w:color w:val="000000" w:themeColor="text1"/>
           <w:sz w:val="24"/>
         </w:rPr>
-        <w:t xml:space="preserve"> </w:t>
-      </w:r>
-      <w:r>
-        <w:rPr>
-          <w:b/>
-          <w:color w:val="000000" w:themeColor="text1"/>
-          <w:sz w:val="24"/>
-        </w:rPr>
-        <w:t xml:space="preserve">‘=’ </w:t>
-      </w:r>
-      <w:r>
-        <w:rPr>
-          <w:rFonts w:hint="eastAsia"/>
-          <w:b/>
-          <w:color w:val="000000" w:themeColor="text1"/>
-          <w:sz w:val="24"/>
-        </w:rPr>
-        <w:t xml:space="preserve">연산자 쓰는게 아니라 </w:t>
-      </w:r>
-      <w:proofErr w:type="spellStart"/>
-      <w:r>
-        <w:rPr>
-          <w:rFonts w:hint="eastAsia"/>
-          <w:b/>
-          <w:color w:val="000000" w:themeColor="text1"/>
-          <w:sz w:val="24"/>
-        </w:rPr>
-        <w:t>strcpy</w:t>
-      </w:r>
-      <w:proofErr w:type="spellEnd"/>
-      <w:r>
-        <w:rPr>
-          <w:rFonts w:hint="eastAsia"/>
-          <w:b/>
-          <w:color w:val="000000" w:themeColor="text1"/>
-          <w:sz w:val="24"/>
-        </w:rPr>
-        <w:t>를 통해서 복사한다.</w:t>
-      </w:r>
-      <w:r>
-        <w:rPr>
-          <w:rFonts w:hint="eastAsia"/>
-          <w:b/>
-          <w:color w:val="000000" w:themeColor="text1"/>
-          <w:sz w:val="24"/>
-        </w:rPr>
-        <w:tab/>
-      </w:r>
-    </w:p>
-    <w:p>
-      <w:pPr>
-        <w:ind w:left="800"/>
-        <w:rPr>
-          <w:rFonts w:hint="eastAsia"/>
-          <w:b/>
-          <w:color w:val="000000" w:themeColor="text1"/>
-          <w:sz w:val="24"/>
-        </w:rPr>
-      </w:pPr>
-      <w:proofErr w:type="spellStart"/>
-      <w:r>
-        <w:rPr>
-          <w:b/>
-          <w:color w:val="000000" w:themeColor="text1"/>
-          <w:sz w:val="24"/>
-        </w:rPr>
-        <w:t>Fputs</w:t>
-      </w:r>
-      <w:proofErr w:type="spellEnd"/>
-      <w:r>
-        <w:rPr>
-          <w:b/>
-          <w:color w:val="000000" w:themeColor="text1"/>
-          <w:sz w:val="24"/>
-        </w:rPr>
         <w:t>(char *, FILE *);</w:t>
       </w:r>
-      <w:bookmarkStart w:id="0" w:name="_GoBack"/>
-      <w:bookmarkEnd w:id="0"/>
     </w:p>
     <w:p>
       <w:pPr>
@@ -1644,7 +1783,6 @@
         </w:numPr>
         <w:ind w:leftChars="0"/>
         <w:rPr>
-          <w:rFonts w:hint="eastAsia"/>
           <w:b/>
           <w:sz w:val="24"/>
         </w:rPr>
@@ -1686,6 +1824,55 @@
           <w:sz w:val="24"/>
         </w:rPr>
         <w:t>모드 해제를 통해서 구현 가능</w:t>
+      </w:r>
+      <w:r>
+        <w:rPr>
+          <w:rFonts w:hint="eastAsia"/>
+          <w:b/>
+          <w:sz w:val="24"/>
+        </w:rPr>
+        <w:t>(</w:t>
+      </w:r>
+      <w:proofErr w:type="spellStart"/>
+      <w:r>
+        <w:rPr>
+          <w:rFonts w:hint="eastAsia"/>
+          <w:b/>
+          <w:sz w:val="24"/>
+        </w:rPr>
+        <w:t>s</w:t>
+      </w:r>
+      <w:r>
+        <w:rPr>
+          <w:b/>
+          <w:sz w:val="24"/>
+        </w:rPr>
+        <w:t>canf_s</w:t>
+      </w:r>
+      <w:proofErr w:type="spellEnd"/>
+      <w:r>
+        <w:rPr>
+          <w:b/>
+          <w:sz w:val="24"/>
+        </w:rPr>
+        <w:t xml:space="preserve">, </w:t>
+      </w:r>
+      <w:proofErr w:type="spellStart"/>
+      <w:r>
+        <w:rPr>
+          <w:b/>
+          <w:sz w:val="24"/>
+        </w:rPr>
+        <w:t>get_s</w:t>
+      </w:r>
+      <w:proofErr w:type="spellEnd"/>
+      <w:r>
+        <w:rPr>
+          <w:rFonts w:hint="eastAsia"/>
+          <w:b/>
+          <w:sz w:val="24"/>
+        </w:rPr>
+        <w:t>와 같은 함수들 자세히 몰라도 사용 가능)</w:t>
       </w:r>
     </w:p>
     <w:p>
@@ -1693,7 +1880,6 @@
         <w:pStyle w:val="a3"/>
         <w:ind w:leftChars="0" w:left="760"/>
         <w:rPr>
-          <w:rFonts w:hint="eastAsia"/>
           <w:b/>
           <w:sz w:val="24"/>
         </w:rPr>
@@ -1818,20 +2004,13 @@
         </w:numPr>
         <w:ind w:leftChars="0"/>
         <w:rPr>
-          <w:rFonts w:hint="eastAsia"/>
-          <w:b/>
-          <w:color w:val="FF0000"/>
-          <w:sz w:val="24"/>
-        </w:rPr>
-      </w:pPr>
-      <w:r>
-        <w:rPr>
-          <w:b/>
-          <w:color w:val="FF0000"/>
-          <w:sz w:val="24"/>
-        </w:rPr>
-        <w:t>*</w:t>
-      </w:r>
+          <w:b/>
+          <w:color w:val="FF0000"/>
+          <w:sz w:val="24"/>
+        </w:rPr>
+      </w:pPr>
+      <w:bookmarkStart w:id="0" w:name="_GoBack"/>
+      <w:bookmarkEnd w:id="0"/>
       <w:r>
         <w:rPr>
           <w:rFonts w:hint="eastAsia"/>
@@ -1842,7 +2021,6 @@
         <w:t>_</w:t>
       </w:r>
       <w:proofErr w:type="spellStart"/>
-      <w:proofErr w:type="gramStart"/>
       <w:r>
         <w:rPr>
           <w:rFonts w:hint="eastAsia"/>
@@ -1860,17 +2038,7 @@
           <w:color w:val="FF0000"/>
           <w:sz w:val="24"/>
         </w:rPr>
-        <w:t>(</w:t>
-      </w:r>
-      <w:proofErr w:type="gramEnd"/>
-      <w:r>
-        <w:rPr>
-          <w:rFonts w:hint="eastAsia"/>
-          <w:b/>
-          <w:color w:val="FF0000"/>
-          <w:sz w:val="24"/>
-        </w:rPr>
-        <w:t>void* )</w:t>
+        <w:t>(void* )</w:t>
       </w:r>
     </w:p>
     <w:p>
@@ -1889,6 +2057,7 @@
           <w:b/>
           <w:sz w:val="24"/>
         </w:rPr>
+        <w:lastRenderedPageBreak/>
         <w:t>-</w:t>
       </w:r>
       <w:r>
@@ -2037,6 +2206,62 @@
           <w:sz w:val="24"/>
         </w:rPr>
         <w:t>.</w:t>
+      </w:r>
+      <w:r>
+        <w:rPr>
+          <w:rFonts w:hint="eastAsia"/>
+          <w:b/>
+          <w:sz w:val="24"/>
+        </w:rPr>
+        <w:t xml:space="preserve"> </w:t>
+      </w:r>
+      <w:r>
+        <w:rPr>
+          <w:rFonts w:hint="eastAsia"/>
+          <w:b/>
+          <w:color w:val="FF0000"/>
+          <w:sz w:val="24"/>
+        </w:rPr>
+        <w:t xml:space="preserve">이거는 그냥 단순히 </w:t>
+      </w:r>
+      <w:proofErr w:type="spellStart"/>
+      <w:r>
+        <w:rPr>
+          <w:b/>
+          <w:color w:val="FF0000"/>
+          <w:sz w:val="24"/>
+        </w:rPr>
+        <w:t>printf</w:t>
+      </w:r>
+      <w:proofErr w:type="spellEnd"/>
+      <w:r>
+        <w:rPr>
+          <w:rFonts w:hint="eastAsia"/>
+          <w:b/>
+          <w:color w:val="FF0000"/>
+          <w:sz w:val="24"/>
+        </w:rPr>
+        <w:t xml:space="preserve">용이지, 뭔가 </w:t>
+      </w:r>
+      <w:proofErr w:type="spellStart"/>
+      <w:r>
+        <w:rPr>
+          <w:rFonts w:hint="eastAsia"/>
+          <w:b/>
+          <w:color w:val="FF0000"/>
+          <w:sz w:val="24"/>
+        </w:rPr>
+        <w:t>사용할려고</w:t>
+      </w:r>
+      <w:proofErr w:type="spellEnd"/>
+      <w:r>
+        <w:rPr>
+          <w:rFonts w:hint="eastAsia"/>
+          <w:b/>
+          <w:color w:val="FF0000"/>
+          <w:sz w:val="24"/>
+        </w:rPr>
+        <w:t xml:space="preserve"> 하면 접근하면 안되는 영역이라 사용이 불가능하다.</w:t>
       </w:r>
     </w:p>
     <w:p>
@@ -2066,7 +2291,6 @@
         <w:pStyle w:val="a3"/>
         <w:ind w:leftChars="0" w:left="760"/>
         <w:rPr>
-          <w:rFonts w:hint="eastAsia"/>
           <w:b/>
           <w:sz w:val="24"/>
         </w:rPr>

</xml_diff>